<commit_message>
upload local working model
</commit_message>
<xml_diff>
--- a/docs/working_draft1.docx
+++ b/docs/working_draft1.docx
@@ -200,7 +200,7 @@
                           <w:p>
                             <w:pPr>
                               <w:pStyle w:val="FrameContents"/>
-                              <w:overflowPunct w:val="false"/>
+                              <w:overflowPunct w:val="true"/>
                               <w:bidi w:val="0"/>
                               <w:rPr>
                                 <w:color w:val="000000"/>
@@ -220,7 +220,7 @@
                           <w:p>
                             <w:pPr>
                               <w:pStyle w:val="FrameContents"/>
-                              <w:overflowPunct w:val="false"/>
+                              <w:overflowPunct w:val="true"/>
                               <w:bidi w:val="0"/>
                               <w:rPr>
                                 <w:color w:val="000000"/>
@@ -254,7 +254,7 @@
                     <w:p>
                       <w:pPr>
                         <w:pStyle w:val="FrameContents"/>
-                        <w:overflowPunct w:val="false"/>
+                        <w:overflowPunct w:val="true"/>
                         <w:bidi w:val="0"/>
                         <w:rPr>
                           <w:color w:val="000000"/>
@@ -274,7 +274,7 @@
                     <w:p>
                       <w:pPr>
                         <w:pStyle w:val="FrameContents"/>
-                        <w:overflowPunct w:val="false"/>
+                        <w:overflowPunct w:val="true"/>
                         <w:bidi w:val="0"/>
                         <w:rPr>
                           <w:color w:val="000000"/>
@@ -350,7 +350,7 @@
                           <w:p>
                             <w:pPr>
                               <w:pStyle w:val="FrameContents"/>
-                              <w:overflowPunct w:val="false"/>
+                              <w:overflowPunct w:val="true"/>
                               <w:bidi w:val="0"/>
                               <w:rPr>
                                 <w:color w:val="000000"/>
@@ -392,7 +392,7 @@
                     <w:p>
                       <w:pPr>
                         <w:pStyle w:val="FrameContents"/>
-                        <w:overflowPunct w:val="false"/>
+                        <w:overflowPunct w:val="true"/>
                         <w:bidi w:val="0"/>
                         <w:rPr>
                           <w:color w:val="000000"/>
@@ -474,7 +474,7 @@
                           <w:p>
                             <w:pPr>
                               <w:pStyle w:val="FrameContents"/>
-                              <w:overflowPunct w:val="false"/>
+                              <w:overflowPunct w:val="true"/>
                               <w:bidi w:val="0"/>
                               <w:rPr/>
                             </w:pPr>
@@ -490,7 +490,7 @@
                           <w:p>
                             <w:pPr>
                               <w:pStyle w:val="FrameContents"/>
-                              <w:overflowPunct w:val="false"/>
+                              <w:overflowPunct w:val="true"/>
                               <w:bidi w:val="0"/>
                               <w:rPr/>
                             </w:pPr>
@@ -519,7 +519,7 @@
                     <w:p>
                       <w:pPr>
                         <w:pStyle w:val="FrameContents"/>
-                        <w:overflowPunct w:val="false"/>
+                        <w:overflowPunct w:val="true"/>
                         <w:bidi w:val="0"/>
                         <w:rPr/>
                       </w:pPr>
@@ -535,7 +535,7 @@
                     <w:p>
                       <w:pPr>
                         <w:pStyle w:val="FrameContents"/>
-                        <w:overflowPunct w:val="false"/>
+                        <w:overflowPunct w:val="true"/>
                         <w:bidi w:val="0"/>
                         <w:rPr/>
                       </w:pPr>
@@ -604,7 +604,7 @@
                           <w:p>
                             <w:pPr>
                               <w:pStyle w:val="FrameContents"/>
-                              <w:overflowPunct w:val="false"/>
+                              <w:overflowPunct w:val="true"/>
                               <w:bidi w:val="0"/>
                               <w:rPr>
                                 <w:color w:val="000000"/>
@@ -638,7 +638,7 @@
                     <w:p>
                       <w:pPr>
                         <w:pStyle w:val="FrameContents"/>
-                        <w:overflowPunct w:val="false"/>
+                        <w:overflowPunct w:val="true"/>
                         <w:bidi w:val="0"/>
                         <w:rPr>
                           <w:color w:val="000000"/>
@@ -723,7 +723,7 @@
                           <w:p>
                             <w:pPr>
                               <w:pStyle w:val="FrameContents"/>
-                              <w:overflowPunct w:val="false"/>
+                              <w:overflowPunct w:val="true"/>
                               <w:bidi w:val="0"/>
                               <w:rPr>
                                 <w:color w:val="000000"/>
@@ -757,7 +757,7 @@
                     <w:p>
                       <w:pPr>
                         <w:pStyle w:val="FrameContents"/>
-                        <w:overflowPunct w:val="false"/>
+                        <w:overflowPunct w:val="true"/>
                         <w:bidi w:val="0"/>
                         <w:rPr>
                           <w:color w:val="000000"/>
@@ -831,7 +831,7 @@
                           <w:p>
                             <w:pPr>
                               <w:pStyle w:val="FrameContents"/>
-                              <w:overflowPunct w:val="false"/>
+                              <w:overflowPunct w:val="true"/>
                               <w:bidi w:val="0"/>
                               <w:rPr>
                                 <w:color w:val="000000"/>
@@ -849,7 +849,7 @@
                           <w:p>
                             <w:pPr>
                               <w:pStyle w:val="FrameContents"/>
-                              <w:overflowPunct w:val="false"/>
+                              <w:overflowPunct w:val="true"/>
                               <w:bidi w:val="0"/>
                               <w:rPr>
                                 <w:color w:val="000000"/>
@@ -867,7 +867,7 @@
                           <w:p>
                             <w:pPr>
                               <w:pStyle w:val="FrameContents"/>
-                              <w:overflowPunct w:val="false"/>
+                              <w:overflowPunct w:val="true"/>
                               <w:bidi w:val="0"/>
                               <w:rPr>
                                 <w:color w:val="000000"/>
@@ -885,7 +885,7 @@
                           <w:p>
                             <w:pPr>
                               <w:pStyle w:val="FrameContents"/>
-                              <w:overflowPunct w:val="false"/>
+                              <w:overflowPunct w:val="true"/>
                               <w:bidi w:val="0"/>
                               <w:rPr>
                                 <w:color w:val="000000"/>
@@ -903,7 +903,7 @@
                           <w:p>
                             <w:pPr>
                               <w:pStyle w:val="FrameContents"/>
-                              <w:overflowPunct w:val="false"/>
+                              <w:overflowPunct w:val="true"/>
                               <w:bidi w:val="0"/>
                               <w:rPr>
                                 <w:color w:val="000000"/>
@@ -921,7 +921,7 @@
                           <w:p>
                             <w:pPr>
                               <w:pStyle w:val="FrameContents"/>
-                              <w:overflowPunct w:val="false"/>
+                              <w:overflowPunct w:val="true"/>
                               <w:bidi w:val="0"/>
                               <w:rPr>
                                 <w:color w:val="000000"/>
@@ -939,7 +939,7 @@
                           <w:p>
                             <w:pPr>
                               <w:pStyle w:val="FrameContents"/>
-                              <w:overflowPunct w:val="false"/>
+                              <w:overflowPunct w:val="true"/>
                               <w:bidi w:val="0"/>
                               <w:rPr>
                                 <w:color w:val="000000"/>
@@ -975,7 +975,7 @@
                     <w:p>
                       <w:pPr>
                         <w:pStyle w:val="FrameContents"/>
-                        <w:overflowPunct w:val="false"/>
+                        <w:overflowPunct w:val="true"/>
                         <w:bidi w:val="0"/>
                         <w:rPr>
                           <w:color w:val="000000"/>
@@ -993,7 +993,7 @@
                     <w:p>
                       <w:pPr>
                         <w:pStyle w:val="FrameContents"/>
-                        <w:overflowPunct w:val="false"/>
+                        <w:overflowPunct w:val="true"/>
                         <w:bidi w:val="0"/>
                         <w:rPr>
                           <w:color w:val="000000"/>
@@ -1011,7 +1011,7 @@
                     <w:p>
                       <w:pPr>
                         <w:pStyle w:val="FrameContents"/>
-                        <w:overflowPunct w:val="false"/>
+                        <w:overflowPunct w:val="true"/>
                         <w:bidi w:val="0"/>
                         <w:rPr>
                           <w:color w:val="000000"/>
@@ -1029,7 +1029,7 @@
                     <w:p>
                       <w:pPr>
                         <w:pStyle w:val="FrameContents"/>
-                        <w:overflowPunct w:val="false"/>
+                        <w:overflowPunct w:val="true"/>
                         <w:bidi w:val="0"/>
                         <w:rPr>
                           <w:color w:val="000000"/>
@@ -1047,7 +1047,7 @@
                     <w:p>
                       <w:pPr>
                         <w:pStyle w:val="FrameContents"/>
-                        <w:overflowPunct w:val="false"/>
+                        <w:overflowPunct w:val="true"/>
                         <w:bidi w:val="0"/>
                         <w:rPr>
                           <w:color w:val="000000"/>
@@ -1065,7 +1065,7 @@
                     <w:p>
                       <w:pPr>
                         <w:pStyle w:val="FrameContents"/>
-                        <w:overflowPunct w:val="false"/>
+                        <w:overflowPunct w:val="true"/>
                         <w:bidi w:val="0"/>
                         <w:rPr>
                           <w:color w:val="000000"/>
@@ -1083,7 +1083,7 @@
                     <w:p>
                       <w:pPr>
                         <w:pStyle w:val="FrameContents"/>
-                        <w:overflowPunct w:val="false"/>
+                        <w:overflowPunct w:val="true"/>
                         <w:bidi w:val="0"/>
                         <w:rPr>
                           <w:color w:val="000000"/>
@@ -1203,7 +1203,7 @@
                           <w:p>
                             <w:pPr>
                               <w:pStyle w:val="FrameContents"/>
-                              <w:overflowPunct w:val="false"/>
+                              <w:overflowPunct w:val="true"/>
                               <w:bidi w:val="0"/>
                               <w:rPr>
                                 <w:color w:val="000000"/>
@@ -1237,7 +1237,7 @@
                     <w:p>
                       <w:pPr>
                         <w:pStyle w:val="FrameContents"/>
-                        <w:overflowPunct w:val="false"/>
+                        <w:overflowPunct w:val="true"/>
                         <w:bidi w:val="0"/>
                         <w:rPr>
                           <w:color w:val="000000"/>
@@ -1322,7 +1322,7 @@
                           <w:p>
                             <w:pPr>
                               <w:pStyle w:val="FrameContents"/>
-                              <w:overflowPunct w:val="false"/>
+                              <w:overflowPunct w:val="true"/>
                               <w:bidi w:val="0"/>
                               <w:rPr>
                                 <w:color w:val="000000"/>
@@ -1340,7 +1340,7 @@
                           <w:p>
                             <w:pPr>
                               <w:pStyle w:val="FrameContents"/>
-                              <w:overflowPunct w:val="false"/>
+                              <w:overflowPunct w:val="true"/>
                               <w:bidi w:val="0"/>
                               <w:rPr>
                                 <w:color w:val="000000"/>
@@ -1358,7 +1358,7 @@
                           <w:p>
                             <w:pPr>
                               <w:pStyle w:val="FrameContents"/>
-                              <w:overflowPunct w:val="false"/>
+                              <w:overflowPunct w:val="true"/>
                               <w:bidi w:val="0"/>
                               <w:rPr>
                                 <w:color w:val="000000"/>
@@ -1376,7 +1376,7 @@
                           <w:p>
                             <w:pPr>
                               <w:pStyle w:val="FrameContents"/>
-                              <w:overflowPunct w:val="false"/>
+                              <w:overflowPunct w:val="true"/>
                               <w:bidi w:val="0"/>
                               <w:rPr>
                                 <w:color w:val="000000"/>
@@ -1394,7 +1394,7 @@
                           <w:p>
                             <w:pPr>
                               <w:pStyle w:val="FrameContents"/>
-                              <w:overflowPunct w:val="false"/>
+                              <w:overflowPunct w:val="true"/>
                               <w:bidi w:val="0"/>
                               <w:rPr>
                                 <w:color w:val="000000"/>
@@ -1412,7 +1412,7 @@
                           <w:p>
                             <w:pPr>
                               <w:pStyle w:val="FrameContents"/>
-                              <w:overflowPunct w:val="false"/>
+                              <w:overflowPunct w:val="true"/>
                               <w:bidi w:val="0"/>
                               <w:rPr>
                                 <w:color w:val="000000"/>
@@ -1430,16 +1430,14 @@
                           <w:p>
                             <w:pPr>
                               <w:pStyle w:val="FrameContents"/>
-                              <w:overflowPunct w:val="false"/>
+                              <w:overflowPunct w:val="true"/>
                               <w:bidi w:val="0"/>
                               <w:rPr>
                                 <w:color w:val="000000"/>
                               </w:rPr>
                             </w:pPr>
                             <w:r>
-                              <w:rPr>
-                                <w:color w:val="000000"/>
-                              </w:rPr>
+                              <w:rPr/>
                             </w:r>
                           </w:p>
                         </w:txbxContent>
@@ -1463,7 +1461,7 @@
                     <w:p>
                       <w:pPr>
                         <w:pStyle w:val="FrameContents"/>
-                        <w:overflowPunct w:val="false"/>
+                        <w:overflowPunct w:val="true"/>
                         <w:bidi w:val="0"/>
                         <w:rPr>
                           <w:color w:val="000000"/>
@@ -1481,7 +1479,7 @@
                     <w:p>
                       <w:pPr>
                         <w:pStyle w:val="FrameContents"/>
-                        <w:overflowPunct w:val="false"/>
+                        <w:overflowPunct w:val="true"/>
                         <w:bidi w:val="0"/>
                         <w:rPr>
                           <w:color w:val="000000"/>
@@ -1499,7 +1497,7 @@
                     <w:p>
                       <w:pPr>
                         <w:pStyle w:val="FrameContents"/>
-                        <w:overflowPunct w:val="false"/>
+                        <w:overflowPunct w:val="true"/>
                         <w:bidi w:val="0"/>
                         <w:rPr>
                           <w:color w:val="000000"/>
@@ -1517,7 +1515,7 @@
                     <w:p>
                       <w:pPr>
                         <w:pStyle w:val="FrameContents"/>
-                        <w:overflowPunct w:val="false"/>
+                        <w:overflowPunct w:val="true"/>
                         <w:bidi w:val="0"/>
                         <w:rPr>
                           <w:color w:val="000000"/>
@@ -1535,7 +1533,7 @@
                     <w:p>
                       <w:pPr>
                         <w:pStyle w:val="FrameContents"/>
-                        <w:overflowPunct w:val="false"/>
+                        <w:overflowPunct w:val="true"/>
                         <w:bidi w:val="0"/>
                         <w:rPr>
                           <w:color w:val="000000"/>
@@ -1553,7 +1551,7 @@
                     <w:p>
                       <w:pPr>
                         <w:pStyle w:val="FrameContents"/>
-                        <w:overflowPunct w:val="false"/>
+                        <w:overflowPunct w:val="true"/>
                         <w:bidi w:val="0"/>
                         <w:rPr>
                           <w:color w:val="000000"/>
@@ -1571,16 +1569,14 @@
                     <w:p>
                       <w:pPr>
                         <w:pStyle w:val="FrameContents"/>
-                        <w:overflowPunct w:val="false"/>
+                        <w:overflowPunct w:val="true"/>
                         <w:bidi w:val="0"/>
                         <w:rPr>
                           <w:color w:val="000000"/>
                         </w:rPr>
                       </w:pPr>
                       <w:r>
-                        <w:rPr>
-                          <w:color w:val="000000"/>
-                        </w:rPr>
+                        <w:rPr/>
                       </w:r>
                     </w:p>
                   </w:txbxContent>
@@ -1721,7 +1717,7 @@
                           <w:p>
                             <w:pPr>
                               <w:pStyle w:val="FrameContents"/>
-                              <w:overflowPunct w:val="false"/>
+                              <w:overflowPunct w:val="true"/>
                               <w:bidi w:val="0"/>
                               <w:rPr>
                                 <w:color w:val="000000"/>
@@ -1755,7 +1751,7 @@
                     <w:p>
                       <w:pPr>
                         <w:pStyle w:val="FrameContents"/>
-                        <w:overflowPunct w:val="false"/>
+                        <w:overflowPunct w:val="true"/>
                         <w:bidi w:val="0"/>
                         <w:rPr>
                           <w:color w:val="000000"/>
@@ -1829,7 +1825,7 @@
                           <w:p>
                             <w:pPr>
                               <w:pStyle w:val="FrameContents"/>
-                              <w:overflowPunct w:val="false"/>
+                              <w:overflowPunct w:val="true"/>
                               <w:bidi w:val="0"/>
                               <w:rPr>
                                 <w:color w:val="000000"/>
@@ -1847,7 +1843,7 @@
                           <w:p>
                             <w:pPr>
                               <w:pStyle w:val="FrameContents"/>
-                              <w:overflowPunct w:val="false"/>
+                              <w:overflowPunct w:val="true"/>
                               <w:bidi w:val="0"/>
                               <w:rPr>
                                 <w:color w:val="000000"/>
@@ -1873,7 +1869,7 @@
                           <w:p>
                             <w:pPr>
                               <w:pStyle w:val="FrameContents"/>
-                              <w:overflowPunct w:val="false"/>
+                              <w:overflowPunct w:val="true"/>
                               <w:bidi w:val="0"/>
                               <w:rPr>
                                 <w:color w:val="000000"/>
@@ -1899,7 +1895,7 @@
                           <w:p>
                             <w:pPr>
                               <w:pStyle w:val="FrameContents"/>
-                              <w:overflowPunct w:val="false"/>
+                              <w:overflowPunct w:val="true"/>
                               <w:bidi w:val="0"/>
                               <w:rPr>
                                 <w:color w:val="000000"/>
@@ -1925,7 +1921,7 @@
                           <w:p>
                             <w:pPr>
                               <w:pStyle w:val="FrameContents"/>
-                              <w:overflowPunct w:val="false"/>
+                              <w:overflowPunct w:val="true"/>
                               <w:bidi w:val="0"/>
                               <w:rPr>
                                 <w:color w:val="000000"/>
@@ -1951,7 +1947,7 @@
                           <w:p>
                             <w:pPr>
                               <w:pStyle w:val="FrameContents"/>
-                              <w:overflowPunct w:val="false"/>
+                              <w:overflowPunct w:val="true"/>
                               <w:bidi w:val="0"/>
                               <w:rPr>
                                 <w:color w:val="000000"/>
@@ -1969,7 +1965,7 @@
                           <w:p>
                             <w:pPr>
                               <w:pStyle w:val="FrameContents"/>
-                              <w:overflowPunct w:val="false"/>
+                              <w:overflowPunct w:val="true"/>
                               <w:bidi w:val="0"/>
                               <w:rPr>
                                 <w:color w:val="000000"/>
@@ -1995,7 +1991,7 @@
                           <w:p>
                             <w:pPr>
                               <w:pStyle w:val="FrameContents"/>
-                              <w:overflowPunct w:val="false"/>
+                              <w:overflowPunct w:val="true"/>
                               <w:bidi w:val="0"/>
                               <w:rPr>
                                 <w:color w:val="000000"/>
@@ -2021,7 +2017,7 @@
                           <w:p>
                             <w:pPr>
                               <w:pStyle w:val="FrameContents"/>
-                              <w:overflowPunct w:val="false"/>
+                              <w:overflowPunct w:val="true"/>
                               <w:bidi w:val="0"/>
                               <w:rPr>
                                 <w:color w:val="000000"/>
@@ -2047,7 +2043,7 @@
                           <w:p>
                             <w:pPr>
                               <w:pStyle w:val="FrameContents"/>
-                              <w:overflowPunct w:val="false"/>
+                              <w:overflowPunct w:val="true"/>
                               <w:bidi w:val="0"/>
                               <w:rPr>
                                 <w:color w:val="000000"/>
@@ -2073,7 +2069,7 @@
                           <w:p>
                             <w:pPr>
                               <w:pStyle w:val="FrameContents"/>
-                              <w:overflowPunct w:val="false"/>
+                              <w:overflowPunct w:val="true"/>
                               <w:bidi w:val="0"/>
                               <w:rPr>
                                 <w:color w:val="000000"/>
@@ -2109,7 +2105,7 @@
                     <w:p>
                       <w:pPr>
                         <w:pStyle w:val="FrameContents"/>
-                        <w:overflowPunct w:val="false"/>
+                        <w:overflowPunct w:val="true"/>
                         <w:bidi w:val="0"/>
                         <w:rPr>
                           <w:color w:val="000000"/>
@@ -2127,7 +2123,7 @@
                     <w:p>
                       <w:pPr>
                         <w:pStyle w:val="FrameContents"/>
-                        <w:overflowPunct w:val="false"/>
+                        <w:overflowPunct w:val="true"/>
                         <w:bidi w:val="0"/>
                         <w:rPr>
                           <w:color w:val="000000"/>
@@ -2153,7 +2149,7 @@
                     <w:p>
                       <w:pPr>
                         <w:pStyle w:val="FrameContents"/>
-                        <w:overflowPunct w:val="false"/>
+                        <w:overflowPunct w:val="true"/>
                         <w:bidi w:val="0"/>
                         <w:rPr>
                           <w:color w:val="000000"/>
@@ -2179,7 +2175,7 @@
                     <w:p>
                       <w:pPr>
                         <w:pStyle w:val="FrameContents"/>
-                        <w:overflowPunct w:val="false"/>
+                        <w:overflowPunct w:val="true"/>
                         <w:bidi w:val="0"/>
                         <w:rPr>
                           <w:color w:val="000000"/>
@@ -2205,7 +2201,7 @@
                     <w:p>
                       <w:pPr>
                         <w:pStyle w:val="FrameContents"/>
-                        <w:overflowPunct w:val="false"/>
+                        <w:overflowPunct w:val="true"/>
                         <w:bidi w:val="0"/>
                         <w:rPr>
                           <w:color w:val="000000"/>
@@ -2231,7 +2227,7 @@
                     <w:p>
                       <w:pPr>
                         <w:pStyle w:val="FrameContents"/>
-                        <w:overflowPunct w:val="false"/>
+                        <w:overflowPunct w:val="true"/>
                         <w:bidi w:val="0"/>
                         <w:rPr>
                           <w:color w:val="000000"/>
@@ -2249,7 +2245,7 @@
                     <w:p>
                       <w:pPr>
                         <w:pStyle w:val="FrameContents"/>
-                        <w:overflowPunct w:val="false"/>
+                        <w:overflowPunct w:val="true"/>
                         <w:bidi w:val="0"/>
                         <w:rPr>
                           <w:color w:val="000000"/>
@@ -2275,7 +2271,7 @@
                     <w:p>
                       <w:pPr>
                         <w:pStyle w:val="FrameContents"/>
-                        <w:overflowPunct w:val="false"/>
+                        <w:overflowPunct w:val="true"/>
                         <w:bidi w:val="0"/>
                         <w:rPr>
                           <w:color w:val="000000"/>
@@ -2301,7 +2297,7 @@
                     <w:p>
                       <w:pPr>
                         <w:pStyle w:val="FrameContents"/>
-                        <w:overflowPunct w:val="false"/>
+                        <w:overflowPunct w:val="true"/>
                         <w:bidi w:val="0"/>
                         <w:rPr>
                           <w:color w:val="000000"/>
@@ -2327,7 +2323,7 @@
                     <w:p>
                       <w:pPr>
                         <w:pStyle w:val="FrameContents"/>
-                        <w:overflowPunct w:val="false"/>
+                        <w:overflowPunct w:val="true"/>
                         <w:bidi w:val="0"/>
                         <w:rPr>
                           <w:color w:val="000000"/>
@@ -2353,7 +2349,7 @@
                     <w:p>
                       <w:pPr>
                         <w:pStyle w:val="FrameContents"/>
-                        <w:overflowPunct w:val="false"/>
+                        <w:overflowPunct w:val="true"/>
                         <w:bidi w:val="0"/>
                         <w:rPr>
                           <w:color w:val="000000"/>
@@ -2583,7 +2579,7 @@
                           <w:p>
                             <w:pPr>
                               <w:pStyle w:val="FrameContents"/>
-                              <w:overflowPunct w:val="false"/>
+                              <w:overflowPunct w:val="true"/>
                               <w:bidi w:val="0"/>
                               <w:rPr>
                                 <w:color w:val="000000"/>
@@ -2617,7 +2613,7 @@
                     <w:p>
                       <w:pPr>
                         <w:pStyle w:val="FrameContents"/>
-                        <w:overflowPunct w:val="false"/>
+                        <w:overflowPunct w:val="true"/>
                         <w:bidi w:val="0"/>
                         <w:rPr>
                           <w:color w:val="000000"/>
@@ -2699,7 +2695,7 @@
                           <w:p>
                             <w:pPr>
                               <w:pStyle w:val="FrameContents"/>
-                              <w:overflowPunct w:val="false"/>
+                              <w:overflowPunct w:val="true"/>
                               <w:bidi w:val="0"/>
                               <w:jc w:val="center"/>
                               <w:rPr>
@@ -2718,7 +2714,7 @@
                           <w:p>
                             <w:pPr>
                               <w:pStyle w:val="FrameContents"/>
-                              <w:overflowPunct w:val="false"/>
+                              <w:overflowPunct w:val="true"/>
                               <w:bidi w:val="0"/>
                               <w:jc w:val="center"/>
                               <w:rPr>
@@ -2814,7 +2810,7 @@
                     <w:p>
                       <w:pPr>
                         <w:pStyle w:val="FrameContents"/>
-                        <w:overflowPunct w:val="false"/>
+                        <w:overflowPunct w:val="true"/>
                         <w:bidi w:val="0"/>
                         <w:jc w:val="center"/>
                         <w:rPr>
@@ -2833,7 +2829,7 @@
                     <w:p>
                       <w:pPr>
                         <w:pStyle w:val="FrameContents"/>
-                        <w:overflowPunct w:val="false"/>
+                        <w:overflowPunct w:val="true"/>
                         <w:bidi w:val="0"/>
                         <w:jc w:val="center"/>
                         <w:rPr>
@@ -2918,7 +2914,7 @@
                           <w:p>
                             <w:pPr>
                               <w:pStyle w:val="FrameContents"/>
-                              <w:overflowPunct w:val="false"/>
+                              <w:overflowPunct w:val="true"/>
                               <w:bidi w:val="0"/>
                               <w:rPr>
                                 <w:color w:val="000000"/>
@@ -2952,7 +2948,7 @@
                     <w:p>
                       <w:pPr>
                         <w:pStyle w:val="FrameContents"/>
-                        <w:overflowPunct w:val="false"/>
+                        <w:overflowPunct w:val="true"/>
                         <w:bidi w:val="0"/>
                         <w:rPr>
                           <w:color w:val="000000"/>
@@ -3028,7 +3024,7 @@
                           <w:p>
                             <w:pPr>
                               <w:pStyle w:val="FrameContents"/>
-                              <w:overflowPunct w:val="false"/>
+                              <w:overflowPunct w:val="true"/>
                               <w:bidi w:val="0"/>
                               <w:rPr>
                                 <w:color w:val="000000"/>
@@ -3062,7 +3058,7 @@
                     <w:p>
                       <w:pPr>
                         <w:pStyle w:val="FrameContents"/>
-                        <w:overflowPunct w:val="false"/>
+                        <w:overflowPunct w:val="true"/>
                         <w:bidi w:val="0"/>
                         <w:rPr>
                           <w:color w:val="000000"/>
@@ -3136,7 +3132,7 @@
                           <w:p>
                             <w:pPr>
                               <w:pStyle w:val="FrameContents"/>
-                              <w:overflowPunct w:val="false"/>
+                              <w:overflowPunct w:val="true"/>
                               <w:bidi w:val="0"/>
                               <w:rPr>
                                 <w:color w:val="000000"/>
@@ -3170,7 +3166,7 @@
                     <w:p>
                       <w:pPr>
                         <w:pStyle w:val="FrameContents"/>
-                        <w:overflowPunct w:val="false"/>
+                        <w:overflowPunct w:val="true"/>
                         <w:bidi w:val="0"/>
                         <w:rPr>
                           <w:color w:val="000000"/>
@@ -4249,11 +4245,11 @@
       </w:tblPr>
       <w:tblGrid>
         <w:gridCol w:w="1376"/>
-        <w:gridCol w:w="2228"/>
-        <w:gridCol w:w="2185"/>
+        <w:gridCol w:w="2227"/>
+        <w:gridCol w:w="2186"/>
         <w:gridCol w:w="1846"/>
         <w:gridCol w:w="1801"/>
-        <w:gridCol w:w="1006"/>
+        <w:gridCol w:w="1005"/>
       </w:tblGrid>
       <w:tr>
         <w:trPr/>
@@ -4279,7 +4275,7 @@
         </w:tc>
         <w:tc>
           <w:tcPr>
-            <w:tcW w:w="2228" w:type="dxa"/>
+            <w:tcW w:w="2227" w:type="dxa"/>
             <w:tcBorders>
               <w:top w:val="single" w:sz="4" w:space="0" w:color="000000"/>
               <w:left w:val="single" w:sz="4" w:space="0" w:color="000000"/>
@@ -4300,7 +4296,7 @@
         </w:tc>
         <w:tc>
           <w:tcPr>
-            <w:tcW w:w="2185" w:type="dxa"/>
+            <w:tcW w:w="2186" w:type="dxa"/>
             <w:tcBorders>
               <w:top w:val="single" w:sz="4" w:space="0" w:color="000000"/>
               <w:left w:val="single" w:sz="4" w:space="0" w:color="000000"/>
@@ -4363,7 +4359,7 @@
         </w:tc>
         <w:tc>
           <w:tcPr>
-            <w:tcW w:w="1006" w:type="dxa"/>
+            <w:tcW w:w="1005" w:type="dxa"/>
             <w:tcBorders>
               <w:top w:val="single" w:sz="4" w:space="0" w:color="000000"/>
               <w:left w:val="single" w:sz="4" w:space="0" w:color="000000"/>
@@ -4408,7 +4404,7 @@
         </w:tc>
         <w:tc>
           <w:tcPr>
-            <w:tcW w:w="2228" w:type="dxa"/>
+            <w:tcW w:w="2227" w:type="dxa"/>
             <w:tcBorders>
               <w:left w:val="single" w:sz="4" w:space="0" w:color="000000"/>
               <w:bottom w:val="single" w:sz="4" w:space="0" w:color="000000"/>
@@ -4427,7 +4423,7 @@
         </w:tc>
         <w:tc>
           <w:tcPr>
-            <w:tcW w:w="2185" w:type="dxa"/>
+            <w:tcW w:w="2186" w:type="dxa"/>
             <w:tcBorders>
               <w:left w:val="single" w:sz="4" w:space="0" w:color="000000"/>
               <w:bottom w:val="single" w:sz="4" w:space="0" w:color="000000"/>
@@ -4484,7 +4480,7 @@
         </w:tc>
         <w:tc>
           <w:tcPr>
-            <w:tcW w:w="1006" w:type="dxa"/>
+            <w:tcW w:w="1005" w:type="dxa"/>
             <w:tcBorders>
               <w:left w:val="single" w:sz="4" w:space="0" w:color="000000"/>
               <w:bottom w:val="single" w:sz="4" w:space="0" w:color="000000"/>
@@ -4527,7 +4523,7 @@
         </w:tc>
         <w:tc>
           <w:tcPr>
-            <w:tcW w:w="2228" w:type="dxa"/>
+            <w:tcW w:w="2227" w:type="dxa"/>
             <w:tcBorders>
               <w:left w:val="single" w:sz="4" w:space="0" w:color="000000"/>
               <w:bottom w:val="single" w:sz="4" w:space="0" w:color="000000"/>
@@ -4546,7 +4542,7 @@
         </w:tc>
         <w:tc>
           <w:tcPr>
-            <w:tcW w:w="2185" w:type="dxa"/>
+            <w:tcW w:w="2186" w:type="dxa"/>
             <w:tcBorders>
               <w:left w:val="single" w:sz="4" w:space="0" w:color="000000"/>
               <w:bottom w:val="single" w:sz="4" w:space="0" w:color="000000"/>
@@ -4603,7 +4599,7 @@
         </w:tc>
         <w:tc>
           <w:tcPr>
-            <w:tcW w:w="1006" w:type="dxa"/>
+            <w:tcW w:w="1005" w:type="dxa"/>
             <w:tcBorders>
               <w:left w:val="single" w:sz="4" w:space="0" w:color="000000"/>
               <w:bottom w:val="single" w:sz="4" w:space="0" w:color="000000"/>
@@ -4656,6 +4652,523 @@
       <w:r>
         <w:rPr/>
         <w:t>Click and open up new window on the summary above</w:t>
+      </w:r>
+    </w:p>
+    <w:p>
+      <w:pPr>
+        <w:pStyle w:val="Normal"/>
+        <w:bidi w:val="0"/>
+        <w:jc w:val="left"/>
+        <w:rPr/>
+      </w:pPr>
+      <w:r>
+        <w:rPr/>
+      </w:r>
+    </w:p>
+    <w:p>
+      <w:pPr>
+        <w:pStyle w:val="Normal"/>
+        <w:bidi w:val="0"/>
+        <w:jc w:val="left"/>
+        <w:rPr/>
+      </w:pPr>
+      <w:r>
+        <w:rPr/>
+      </w:r>
+    </w:p>
+    <w:p>
+      <w:pPr>
+        <w:pStyle w:val="Normal"/>
+        <w:bidi w:val="0"/>
+        <w:jc w:val="left"/>
+        <w:rPr/>
+      </w:pPr>
+      <w:r>
+        <w:rPr/>
+        <w:t>======================================================================</w:t>
+      </w:r>
+    </w:p>
+    <w:p>
+      <w:pPr>
+        <w:pStyle w:val="Normal"/>
+        <w:bidi w:val="0"/>
+        <w:jc w:val="left"/>
+        <w:rPr/>
+      </w:pPr>
+      <w:r>
+        <w:rPr/>
+      </w:r>
+    </w:p>
+    <w:p>
+      <w:pPr>
+        <w:pStyle w:val="Normal"/>
+        <w:bidi w:val="0"/>
+        <w:jc w:val="left"/>
+        <w:rPr/>
+      </w:pPr>
+      <w:r>
+        <w:rPr/>
+      </w:r>
+    </w:p>
+    <w:p>
+      <w:pPr>
+        <w:pStyle w:val="Normal"/>
+        <w:bidi w:val="0"/>
+        <w:jc w:val="left"/>
+        <w:rPr>
+          <w:b/>
+          <w:b/>
+          <w:bCs/>
+        </w:rPr>
+      </w:pPr>
+      <w:r>
+        <w:rPr>
+          <w:b/>
+          <w:bCs/>
+        </w:rPr>
+        <w:t>XML tags</w:t>
+      </w:r>
+    </w:p>
+    <w:p>
+      <w:pPr>
+        <w:pStyle w:val="Normal"/>
+        <w:bidi w:val="0"/>
+        <w:jc w:val="left"/>
+        <w:rPr/>
+      </w:pPr>
+      <w:r>
+        <w:rPr/>
+        <w:t>Human:  Here's an article in &lt;article&gt; tags:</w:t>
+      </w:r>
+    </w:p>
+    <w:p>
+      <w:pPr>
+        <w:pStyle w:val="Normal"/>
+        <w:bidi w:val="0"/>
+        <w:jc w:val="left"/>
+        <w:rPr/>
+      </w:pPr>
+      <w:r>
+        <w:rPr/>
+      </w:r>
+    </w:p>
+    <w:p>
+      <w:pPr>
+        <w:pStyle w:val="Normal"/>
+        <w:bidi w:val="0"/>
+        <w:jc w:val="left"/>
+        <w:rPr/>
+      </w:pPr>
+      <w:r>
+        <w:rPr/>
+        <w:t>&lt;article&gt;</w:t>
+      </w:r>
+    </w:p>
+    <w:p>
+      <w:pPr>
+        <w:pStyle w:val="Normal"/>
+        <w:bidi w:val="0"/>
+        <w:jc w:val="left"/>
+        <w:rPr/>
+      </w:pPr>
+      <w:r>
+        <w:rPr/>
+        <w:t>If you're stuck in what seems like an endless cycle of procrastination, guilt and chaos... [article clipped here for brevity]</w:t>
+      </w:r>
+    </w:p>
+    <w:p>
+      <w:pPr>
+        <w:pStyle w:val="Normal"/>
+        <w:bidi w:val="0"/>
+        <w:jc w:val="left"/>
+        <w:rPr/>
+      </w:pPr>
+      <w:r>
+        <w:rPr/>
+        <w:t>&lt;/article&gt;</w:t>
+      </w:r>
+    </w:p>
+    <w:p>
+      <w:pPr>
+        <w:pStyle w:val="Normal"/>
+        <w:bidi w:val="0"/>
+        <w:jc w:val="left"/>
+        <w:rPr/>
+      </w:pPr>
+      <w:r>
+        <w:rPr/>
+      </w:r>
+    </w:p>
+    <w:p>
+      <w:pPr>
+        <w:pStyle w:val="Normal"/>
+        <w:bidi w:val="0"/>
+        <w:jc w:val="left"/>
+        <w:rPr/>
+      </w:pPr>
+      <w:r>
+        <w:rPr/>
+        <w:t>Human: Extract any quotes that address the question of where the psychologists work.</w:t>
+      </w:r>
+    </w:p>
+    <w:p>
+      <w:pPr>
+        <w:pStyle w:val="Normal"/>
+        <w:bidi w:val="0"/>
+        <w:jc w:val="left"/>
+        <w:rPr/>
+      </w:pPr>
+      <w:r>
+        <w:rPr/>
+      </w:r>
+    </w:p>
+    <w:p>
+      <w:pPr>
+        <w:pStyle w:val="Normal"/>
+        <w:bidi w:val="0"/>
+        <w:jc w:val="left"/>
+        <w:rPr/>
+      </w:pPr>
+      <w:r>
+        <w:rPr/>
+        <w:t>Assistant: Here are some relevant quotes from the article:</w:t>
+      </w:r>
+    </w:p>
+    <w:p>
+      <w:pPr>
+        <w:pStyle w:val="Normal"/>
+        <w:bidi w:val="0"/>
+        <w:jc w:val="left"/>
+        <w:rPr/>
+      </w:pPr>
+      <w:r>
+        <w:rPr/>
+      </w:r>
+    </w:p>
+    <w:p>
+      <w:pPr>
+        <w:pStyle w:val="Normal"/>
+        <w:bidi w:val="0"/>
+        <w:jc w:val="left"/>
+        <w:rPr/>
+      </w:pPr>
+      <w:r>
+        <w:rPr/>
+      </w:r>
+    </w:p>
+    <w:p>
+      <w:pPr>
+        <w:pStyle w:val="Normal"/>
+        <w:bidi w:val="0"/>
+        <w:jc w:val="left"/>
+        <w:rPr>
+          <w:b/>
+          <w:b/>
+          <w:bCs/>
+        </w:rPr>
+      </w:pPr>
+      <w:r>
+        <w:rPr>
+          <w:b/>
+          <w:bCs/>
+        </w:rPr>
+        <w:t>skipping the preamble</w:t>
+      </w:r>
+    </w:p>
+    <w:p>
+      <w:pPr>
+        <w:pStyle w:val="Normal"/>
+        <w:bidi w:val="0"/>
+        <w:jc w:val="left"/>
+        <w:rPr/>
+      </w:pPr>
+      <w:r>
+        <w:rPr/>
+      </w:r>
+    </w:p>
+    <w:p>
+      <w:pPr>
+        <w:pStyle w:val="Normal"/>
+        <w:bidi w:val="0"/>
+        <w:jc w:val="left"/>
+        <w:rPr/>
+      </w:pPr>
+      <w:r>
+        <w:rPr/>
+        <w:t>Human: Here's an article in &lt;article&gt; tags:</w:t>
+      </w:r>
+    </w:p>
+    <w:p>
+      <w:pPr>
+        <w:pStyle w:val="Normal"/>
+        <w:bidi w:val="0"/>
+        <w:jc w:val="left"/>
+        <w:rPr/>
+      </w:pPr>
+      <w:r>
+        <w:rPr/>
+      </w:r>
+    </w:p>
+    <w:p>
+      <w:pPr>
+        <w:pStyle w:val="Normal"/>
+        <w:bidi w:val="0"/>
+        <w:jc w:val="left"/>
+        <w:rPr/>
+      </w:pPr>
+      <w:r>
+        <w:rPr/>
+        <w:t>&lt;article&gt;</w:t>
+      </w:r>
+    </w:p>
+    <w:p>
+      <w:pPr>
+        <w:pStyle w:val="Normal"/>
+        <w:bidi w:val="0"/>
+        <w:jc w:val="left"/>
+        <w:rPr/>
+      </w:pPr>
+      <w:r>
+        <w:rPr/>
+        <w:t>If you're stuck in what seems like an endless cycle of procrastination, guilt and chaos... [article clipped here for brevity]</w:t>
+      </w:r>
+    </w:p>
+    <w:p>
+      <w:pPr>
+        <w:pStyle w:val="Normal"/>
+        <w:bidi w:val="0"/>
+        <w:jc w:val="left"/>
+        <w:rPr/>
+      </w:pPr>
+      <w:r>
+        <w:rPr/>
+        <w:t>&lt;/article&gt;</w:t>
+      </w:r>
+    </w:p>
+    <w:p>
+      <w:pPr>
+        <w:pStyle w:val="Normal"/>
+        <w:bidi w:val="0"/>
+        <w:jc w:val="left"/>
+        <w:rPr/>
+      </w:pPr>
+      <w:r>
+        <w:rPr/>
+      </w:r>
+    </w:p>
+    <w:p>
+      <w:pPr>
+        <w:pStyle w:val="Normal"/>
+        <w:bidi w:val="0"/>
+        <w:jc w:val="left"/>
+        <w:rPr/>
+      </w:pPr>
+      <w:r>
+        <w:rPr/>
+        <w:t>Extract any quotes that address the question of where the psychologists work and put them in separate &lt;quote&gt; tags.</w:t>
+      </w:r>
+    </w:p>
+    <w:p>
+      <w:pPr>
+        <w:pStyle w:val="Normal"/>
+        <w:bidi w:val="0"/>
+        <w:jc w:val="left"/>
+        <w:rPr/>
+      </w:pPr>
+      <w:r>
+        <w:rPr/>
+      </w:r>
+    </w:p>
+    <w:p>
+      <w:pPr>
+        <w:pStyle w:val="Normal"/>
+        <w:bidi w:val="0"/>
+        <w:jc w:val="left"/>
+        <w:rPr/>
+      </w:pPr>
+      <w:r>
+        <w:rPr/>
+        <w:t>Assistant: Here are some relevant quotes from the article:</w:t>
+      </w:r>
+    </w:p>
+    <w:p>
+      <w:pPr>
+        <w:pStyle w:val="Normal"/>
+        <w:bidi w:val="0"/>
+        <w:jc w:val="left"/>
+        <w:rPr/>
+      </w:pPr>
+      <w:r>
+        <w:rPr/>
+      </w:r>
+    </w:p>
+    <w:p>
+      <w:pPr>
+        <w:pStyle w:val="Normal"/>
+        <w:bidi w:val="0"/>
+        <w:jc w:val="left"/>
+        <w:rPr/>
+      </w:pPr>
+      <w:r>
+        <w:rPr/>
+        <w:t>&lt;quote&gt;</w:t>
+      </w:r>
+    </w:p>
+    <w:p>
+      <w:pPr>
+        <w:pStyle w:val="Normal"/>
+        <w:bidi w:val="0"/>
+        <w:jc w:val="left"/>
+        <w:rPr/>
+      </w:pPr>
+      <w:r>
+        <w:rPr/>
+      </w:r>
+    </w:p>
+    <w:p>
+      <w:pPr>
+        <w:pStyle w:val="Normal"/>
+        <w:bidi w:val="0"/>
+        <w:jc w:val="left"/>
+        <w:rPr/>
+      </w:pPr>
+      <w:r>
+        <w:rPr/>
+      </w:r>
+    </w:p>
+    <w:p>
+      <w:pPr>
+        <w:pStyle w:val="Normal"/>
+        <w:bidi w:val="0"/>
+        <w:jc w:val="left"/>
+        <w:rPr/>
+      </w:pPr>
+      <w:r>
+        <w:rPr/>
+      </w:r>
+    </w:p>
+    <w:p>
+      <w:pPr>
+        <w:pStyle w:val="Normal"/>
+        <w:bidi w:val="0"/>
+        <w:jc w:val="left"/>
+        <w:rPr/>
+      </w:pPr>
+      <w:r>
+        <w:rPr/>
+      </w:r>
+    </w:p>
+    <w:p>
+      <w:pPr>
+        <w:pStyle w:val="Normal"/>
+        <w:bidi w:val="0"/>
+        <w:jc w:val="left"/>
+        <w:rPr/>
+      </w:pPr>
+      <w:r>
+        <w:rPr/>
+      </w:r>
+    </w:p>
+    <w:p>
+      <w:pPr>
+        <w:pStyle w:val="Normal"/>
+        <w:bidi w:val="0"/>
+        <w:jc w:val="left"/>
+        <w:rPr>
+          <w:b/>
+          <w:b/>
+          <w:bCs/>
+        </w:rPr>
+      </w:pPr>
+      <w:r>
+        <w:rPr>
+          <w:b/>
+          <w:bCs/>
+        </w:rPr>
+        <w:t>Writing in subtasks</w:t>
+      </w:r>
+    </w:p>
+    <w:p>
+      <w:pPr>
+        <w:pStyle w:val="Normal"/>
+        <w:bidi w:val="0"/>
+        <w:jc w:val="left"/>
+        <w:rPr/>
+      </w:pPr>
+      <w:r>
+        <w:rPr/>
+        <w:t>Human: Please follow these steps:</w:t>
+      </w:r>
+    </w:p>
+    <w:p>
+      <w:pPr>
+        <w:pStyle w:val="Normal"/>
+        <w:bidi w:val="0"/>
+        <w:jc w:val="left"/>
+        <w:rPr/>
+      </w:pPr>
+      <w:r>
+        <w:rPr/>
+        <w:t>1. Write a paragraph about how worker bees maintain the nest. Please surround this paragraph in &lt;raw-content&gt; tags.</w:t>
+      </w:r>
+    </w:p>
+    <w:p>
+      <w:pPr>
+        <w:pStyle w:val="Normal"/>
+        <w:bidi w:val="0"/>
+        <w:jc w:val="left"/>
+        <w:rPr/>
+      </w:pPr>
+      <w:r>
+        <w:rPr/>
+        <w:t>2. Tell me the German word for "bee" or "bees".</w:t>
+      </w:r>
+    </w:p>
+    <w:p>
+      <w:pPr>
+        <w:pStyle w:val="Normal"/>
+        <w:bidi w:val="0"/>
+        <w:jc w:val="left"/>
+        <w:rPr/>
+      </w:pPr>
+      <w:r>
+        <w:rPr/>
+        <w:t>3. Copy the contents of &lt;raw-content&gt; but replace any instances of the word "bee(s)" with "&lt;german&gt;The German word for bee(s)&lt;/german&gt;". Please surround this version of the content with &lt;tagged-content&gt; tags.</w:t>
+      </w:r>
+    </w:p>
+    <w:p>
+      <w:pPr>
+        <w:pStyle w:val="Normal"/>
+        <w:bidi w:val="0"/>
+        <w:jc w:val="left"/>
+        <w:rPr/>
+      </w:pPr>
+      <w:r>
+        <w:rPr/>
+      </w:r>
+    </w:p>
+    <w:p>
+      <w:pPr>
+        <w:pStyle w:val="Normal"/>
+        <w:bidi w:val="0"/>
+        <w:jc w:val="left"/>
+        <w:rPr/>
+      </w:pPr>
+      <w:r>
+        <w:rPr/>
+        <w:t>Assistant:</w:t>
+      </w:r>
+    </w:p>
+    <w:p>
+      <w:pPr>
+        <w:pStyle w:val="Normal"/>
+        <w:bidi w:val="0"/>
+        <w:jc w:val="left"/>
+        <w:rPr/>
+      </w:pPr>
+      <w:r>
+        <w:rPr/>
+        <w:t>1. Here's how worker bees maintain the nest: &lt;raw-content&gt;</w:t>
       </w:r>
     </w:p>
     <w:sectPr>

</xml_diff>